<commit_message>
made changes to first and second files
</commit_message>
<xml_diff>
--- a/first_file.docx
+++ b/first_file.docx
@@ -8,50 +8,26 @@
           <w:lang w:val="sv-SE"/>
         </w:rPr>
       </w:pPr>
-      <w:proofErr w:type="spellStart"/>
       <w:r>
         <w:rPr>
           <w:lang w:val="sv-SE"/>
         </w:rPr>
-        <w:t>This</w:t>
+        <w:t xml:space="preserve">This is my first </w:t>
       </w:r>
-      <w:proofErr w:type="spellEnd"/>
       <w:r>
         <w:rPr>
           <w:lang w:val="sv-SE"/>
         </w:rPr>
-        <w:t xml:space="preserve"> is my </w:t>
+        <w:t>filet hat ’I added</w:t>
       </w:r>
-      <w:proofErr w:type="spellStart"/>
-      <w:r>
-        <w:rPr>
-          <w:lang w:val="sv-SE"/>
-        </w:rPr>
-        <w:t>first</w:t>
-      </w:r>
-      <w:proofErr w:type="spellEnd"/>
+      <w:bookmarkStart w:id="0" w:name="_GoBack"/>
+      <w:bookmarkEnd w:id="0"/>
       <w:r>
         <w:rPr>
           <w:lang w:val="sv-SE"/>
         </w:rPr>
         <w:t xml:space="preserve"> </w:t>
       </w:r>
-      <w:proofErr w:type="spellStart"/>
-      <w:r>
-        <w:rPr>
-          <w:lang w:val="sv-SE"/>
-        </w:rPr>
-        <w:t>file</w:t>
-      </w:r>
-      <w:proofErr w:type="spellEnd"/>
-      <w:r>
-        <w:rPr>
-          <w:lang w:val="sv-SE"/>
-        </w:rPr>
-        <w:t xml:space="preserve"> </w:t>
-      </w:r>
-      <w:bookmarkStart w:id="0" w:name="_GoBack"/>
-      <w:bookmarkEnd w:id="0"/>
     </w:p>
     <w:sectPr>
       <w:pgSz w:w="11900" w:h="16840"/>

</xml_diff>